<commit_message>
Initial version for goals
</commit_message>
<xml_diff>
--- a/doc/12.25.2013 Meeting/Summary12.05.2013.docx
+++ b/doc/12.25.2013 Meeting/Summary12.05.2013.docx
@@ -49,18 +49,25 @@
         <w:t>Result</w:t>
       </w:r>
     </w:p>
-    <w:p>
+    <w:p/>
+    <w:p>
+      <w:r>
+        <w:t>First Correct</w:t>
+      </w:r>
+    </w:p>
+    <w:p>
+      <w:r>
+        <w:t xml:space="preserve">Trained on </w:t>
+      </w:r>
       <w:r>
         <w:t>Top3 Model</w:t>
       </w:r>
     </w:p>
-    <w:p/>
-    <w:p>
-      <w:r>
-        <w:t>First Correct</w:t>
-      </w:r>
-    </w:p>
-    <w:p/>
+    <w:p>
+      <w:r>
+        <w:t>Trained on Top1</w:t>
+      </w:r>
+    </w:p>
     <w:p>
       <w:pPr>
         <w:pStyle w:val="Heading2"/>
@@ -84,11 +91,6 @@
         <w:t xml:space="preserve"> Correction</w:t>
       </w:r>
     </w:p>
-    <w:p>
-      <w:r>
-        <w:t>Class-Based Model</w:t>
-      </w:r>
-    </w:p>
     <w:p/>
     <w:p>
       <w:r>
@@ -97,6 +99,9 @@
     </w:p>
     <w:p/>
     <w:p>
+      <w:pPr>
+        <w:pStyle w:val="Heading1"/>
+      </w:pPr>
       <w:r>
         <w:t>Method Classifier</w:t>
       </w:r>
@@ -124,9 +129,939 @@
       <w:r>
         <w:t>Differentiate System and User Acts</w:t>
       </w:r>
+    </w:p>
+    <w:p/>
+    <w:p>
+      <w:pPr>
+        <w:pStyle w:val="Heading1"/>
+      </w:pPr>
+      <w:r>
+        <w:t>Build my Own SLU</w:t>
+      </w:r>
+      <w:r>
+        <w:t xml:space="preserve">: From ASR directly to </w:t>
+      </w:r>
+      <w:r>
+        <w:t>Goals</w:t>
+      </w:r>
+    </w:p>
+    <w:p>
+      <w:r>
+        <w:t>First Observation</w:t>
+      </w:r>
+      <w:r>
+        <w:t>s</w:t>
+      </w:r>
+      <w:r>
+        <w:t>:</w:t>
+      </w:r>
+    </w:p>
+    <w:p>
+      <w:pPr>
+        <w:pStyle w:val="ListParagraph"/>
+        <w:numPr>
+          <w:ilvl w:val="0"/>
+          <w:numId w:val="2"/>
+        </w:numPr>
+      </w:pPr>
+      <w:r>
+        <w:t>All the slot-value pairs appear in the given ontology</w:t>
+      </w:r>
+      <w:r>
+        <w:t>, except “dontcare”</w:t>
+      </w:r>
+      <w:r>
+        <w:t xml:space="preserve">. </w:t>
+      </w:r>
+    </w:p>
+    <w:p>
+      <w:pPr>
+        <w:pStyle w:val="ListParagraph"/>
+        <w:numPr>
+          <w:ilvl w:val="0"/>
+          <w:numId w:val="2"/>
+        </w:numPr>
+      </w:pPr>
+      <w:r>
+        <w:t>Only 4 slots are in the goals: area, food, name, pricerange</w:t>
+      </w:r>
+    </w:p>
+    <w:p>
+      <w:pPr>
+        <w:pStyle w:val="ListParagraph"/>
+        <w:numPr>
+          <w:ilvl w:val="0"/>
+          <w:numId w:val="2"/>
+        </w:numPr>
+      </w:pPr>
+      <w:r>
+        <w:lastRenderedPageBreak/>
+        <w:t>Number of Possible slot values</w:t>
+      </w:r>
+      <w:r>
+        <w:t xml:space="preserve"> are limited</w:t>
+      </w:r>
+    </w:p>
+    <w:tbl>
+      <w:tblPr>
+        <w:tblW w:w="10200" w:type="dxa"/>
+        <w:tblInd w:w="93" w:type="dxa"/>
+        <w:tblLook w:val="04A0" w:firstRow="1" w:lastRow="0" w:firstColumn="1" w:lastColumn="0" w:noHBand="0" w:noVBand="1"/>
+      </w:tblPr>
+      <w:tblGrid>
+        <w:gridCol w:w="822"/>
+        <w:gridCol w:w="1538"/>
+        <w:gridCol w:w="1820"/>
+        <w:gridCol w:w="6020"/>
+      </w:tblGrid>
+      <w:tr>
+        <w:trPr>
+          <w:trHeight w:val="300"/>
+        </w:trPr>
+        <w:tc>
+          <w:tcPr>
+            <w:tcW w:w="2360" w:type="dxa"/>
+            <w:gridSpan w:val="2"/>
+            <w:tcBorders>
+              <w:top w:val="single" w:sz="4" w:space="0" w:color="auto"/>
+              <w:left w:val="single" w:sz="4" w:space="0" w:color="auto"/>
+              <w:bottom w:val="single" w:sz="4" w:space="0" w:color="auto"/>
+              <w:right w:val="single" w:sz="4" w:space="0" w:color="000000"/>
+            </w:tcBorders>
+            <w:shd w:val="clear" w:color="auto" w:fill="auto"/>
+            <w:noWrap/>
+            <w:vAlign w:val="bottom"/>
+            <w:hideMark/>
+          </w:tcPr>
+          <w:p>
+            <w:pPr>
+              <w:spacing w:after="0" w:line="240" w:lineRule="auto"/>
+              <w:jc w:val="center"/>
+              <w:rPr>
+                <w:rFonts w:ascii="Calibri" w:eastAsia="Times New Roman" w:hAnsi="Calibri" w:cs="Times New Roman"/>
+                <w:color w:val="000000"/>
+              </w:rPr>
+            </w:pPr>
+            <w:r>
+              <w:rPr>
+                <w:rFonts w:ascii="Calibri" w:eastAsia="Times New Roman" w:hAnsi="Calibri" w:cs="Times New Roman"/>
+                <w:color w:val="000000"/>
+              </w:rPr>
+              <w:t>slot</w:t>
+            </w:r>
+          </w:p>
+        </w:tc>
+        <w:tc>
+          <w:tcPr>
+            <w:tcW w:w="1820" w:type="dxa"/>
+            <w:tcBorders>
+              <w:top w:val="single" w:sz="4" w:space="0" w:color="auto"/>
+              <w:left w:val="nil"/>
+              <w:bottom w:val="single" w:sz="4" w:space="0" w:color="auto"/>
+              <w:right w:val="single" w:sz="4" w:space="0" w:color="auto"/>
+            </w:tcBorders>
+            <w:shd w:val="clear" w:color="auto" w:fill="auto"/>
+            <w:noWrap/>
+            <w:vAlign w:val="bottom"/>
+            <w:hideMark/>
+          </w:tcPr>
+          <w:p>
+            <w:pPr>
+              <w:spacing w:after="0" w:line="240" w:lineRule="auto"/>
+              <w:rPr>
+                <w:rFonts w:ascii="Calibri" w:eastAsia="Times New Roman" w:hAnsi="Calibri" w:cs="Times New Roman"/>
+                <w:color w:val="000000"/>
+              </w:rPr>
+            </w:pPr>
+            <w:r>
+              <w:rPr>
+                <w:rFonts w:ascii="Calibri" w:eastAsia="Times New Roman" w:hAnsi="Calibri" w:cs="Times New Roman"/>
+                <w:color w:val="000000"/>
+              </w:rPr>
+              <w:t>number of values</w:t>
+            </w:r>
+          </w:p>
+        </w:tc>
+        <w:tc>
+          <w:tcPr>
+            <w:tcW w:w="6020" w:type="dxa"/>
+            <w:tcBorders>
+              <w:top w:val="single" w:sz="4" w:space="0" w:color="auto"/>
+              <w:left w:val="nil"/>
+              <w:bottom w:val="single" w:sz="4" w:space="0" w:color="auto"/>
+              <w:right w:val="single" w:sz="4" w:space="0" w:color="auto"/>
+            </w:tcBorders>
+            <w:shd w:val="clear" w:color="auto" w:fill="auto"/>
+            <w:noWrap/>
+            <w:vAlign w:val="bottom"/>
+            <w:hideMark/>
+          </w:tcPr>
+          <w:p>
+            <w:pPr>
+              <w:spacing w:after="0" w:line="240" w:lineRule="auto"/>
+              <w:rPr>
+                <w:rFonts w:ascii="Calibri" w:eastAsia="Times New Roman" w:hAnsi="Calibri" w:cs="Times New Roman"/>
+                <w:color w:val="000000"/>
+              </w:rPr>
+            </w:pPr>
+            <w:r>
+              <w:rPr>
+                <w:rFonts w:ascii="Calibri" w:eastAsia="Times New Roman" w:hAnsi="Calibri" w:cs="Times New Roman"/>
+                <w:color w:val="000000"/>
+              </w:rPr>
+              <w:t>value examples</w:t>
+            </w:r>
+          </w:p>
+        </w:tc>
+      </w:tr>
+      <w:tr>
+        <w:trPr>
+          <w:trHeight w:val="300"/>
+        </w:trPr>
+        <w:tc>
+          <w:tcPr>
+            <w:tcW w:w="822" w:type="dxa"/>
+            <w:vMerge w:val="restart"/>
+            <w:tcBorders>
+              <w:top w:val="nil"/>
+              <w:left w:val="single" w:sz="4" w:space="0" w:color="auto"/>
+              <w:bottom w:val="single" w:sz="4" w:space="0" w:color="000000"/>
+              <w:right w:val="single" w:sz="4" w:space="0" w:color="auto"/>
+            </w:tcBorders>
+            <w:shd w:val="clear" w:color="auto" w:fill="auto"/>
+            <w:noWrap/>
+            <w:vAlign w:val="center"/>
+            <w:hideMark/>
+          </w:tcPr>
+          <w:p>
+            <w:pPr>
+              <w:spacing w:after="0" w:line="240" w:lineRule="auto"/>
+              <w:jc w:val="center"/>
+              <w:rPr>
+                <w:rFonts w:ascii="Calibri" w:eastAsia="Times New Roman" w:hAnsi="Calibri" w:cs="Times New Roman"/>
+                <w:color w:val="000000"/>
+              </w:rPr>
+            </w:pPr>
+            <w:r>
+              <w:rPr>
+                <w:rFonts w:ascii="Calibri" w:eastAsia="Times New Roman" w:hAnsi="Calibri" w:cs="Times New Roman"/>
+                <w:color w:val="000000"/>
+              </w:rPr>
+              <w:t>Goals</w:t>
+            </w:r>
+          </w:p>
+        </w:tc>
+        <w:tc>
+          <w:tcPr>
+            <w:tcW w:w="1538" w:type="dxa"/>
+            <w:tcBorders>
+              <w:top w:val="nil"/>
+              <w:left w:val="nil"/>
+              <w:bottom w:val="single" w:sz="4" w:space="0" w:color="auto"/>
+              <w:right w:val="single" w:sz="4" w:space="0" w:color="auto"/>
+            </w:tcBorders>
+            <w:shd w:val="clear" w:color="auto" w:fill="auto"/>
+            <w:noWrap/>
+            <w:vAlign w:val="bottom"/>
+            <w:hideMark/>
+          </w:tcPr>
+          <w:p>
+            <w:pPr>
+              <w:spacing w:after="0" w:line="240" w:lineRule="auto"/>
+              <w:rPr>
+                <w:rFonts w:ascii="Calibri" w:eastAsia="Times New Roman" w:hAnsi="Calibri" w:cs="Times New Roman"/>
+                <w:color w:val="000000"/>
+              </w:rPr>
+            </w:pPr>
+            <w:r>
+              <w:rPr>
+                <w:rFonts w:ascii="Calibri" w:eastAsia="Times New Roman" w:hAnsi="Calibri" w:cs="Times New Roman"/>
+                <w:color w:val="000000"/>
+              </w:rPr>
+              <w:t>area</w:t>
+            </w:r>
+          </w:p>
+        </w:tc>
+        <w:tc>
+          <w:tcPr>
+            <w:tcW w:w="1820" w:type="dxa"/>
+            <w:tcBorders>
+              <w:top w:val="nil"/>
+              <w:left w:val="nil"/>
+              <w:bottom w:val="single" w:sz="4" w:space="0" w:color="auto"/>
+              <w:right w:val="single" w:sz="4" w:space="0" w:color="auto"/>
+            </w:tcBorders>
+            <w:shd w:val="clear" w:color="auto" w:fill="auto"/>
+            <w:noWrap/>
+            <w:vAlign w:val="bottom"/>
+            <w:hideMark/>
+          </w:tcPr>
+          <w:p>
+            <w:pPr>
+              <w:spacing w:after="0" w:line="240" w:lineRule="auto"/>
+              <w:jc w:val="right"/>
+              <w:rPr>
+                <w:rFonts w:ascii="Calibri" w:eastAsia="Times New Roman" w:hAnsi="Calibri" w:cs="Times New Roman"/>
+                <w:color w:val="000000"/>
+              </w:rPr>
+            </w:pPr>
+            <w:r>
+              <w:rPr>
+                <w:rFonts w:ascii="Calibri" w:eastAsia="Times New Roman" w:hAnsi="Calibri" w:cs="Times New Roman"/>
+                <w:color w:val="000000"/>
+              </w:rPr>
+              <w:t>5</w:t>
+            </w:r>
+          </w:p>
+        </w:tc>
+        <w:tc>
+          <w:tcPr>
+            <w:tcW w:w="6020" w:type="dxa"/>
+            <w:tcBorders>
+              <w:top w:val="nil"/>
+              <w:left w:val="nil"/>
+              <w:bottom w:val="single" w:sz="4" w:space="0" w:color="auto"/>
+              <w:right w:val="single" w:sz="4" w:space="0" w:color="auto"/>
+            </w:tcBorders>
+            <w:shd w:val="clear" w:color="auto" w:fill="auto"/>
+            <w:noWrap/>
+            <w:vAlign w:val="bottom"/>
+            <w:hideMark/>
+          </w:tcPr>
+          <w:p>
+            <w:pPr>
+              <w:spacing w:after="0" w:line="240" w:lineRule="auto"/>
+              <w:rPr>
+                <w:rFonts w:ascii="Calibri" w:eastAsia="Times New Roman" w:hAnsi="Calibri" w:cs="Times New Roman"/>
+                <w:color w:val="000000"/>
+              </w:rPr>
+            </w:pPr>
+            <w:r>
+              <w:rPr>
+                <w:rFonts w:ascii="Calibri" w:eastAsia="Times New Roman" w:hAnsi="Calibri" w:cs="Times New Roman"/>
+                <w:color w:val="000000"/>
+              </w:rPr>
+              <w:t>centre,north,west,south,east</w:t>
+            </w:r>
+          </w:p>
+        </w:tc>
+      </w:tr>
+      <w:tr>
+        <w:trPr>
+          <w:trHeight w:val="300"/>
+        </w:trPr>
+        <w:tc>
+          <w:tcPr>
+            <w:tcW w:w="822" w:type="dxa"/>
+            <w:vMerge/>
+            <w:tcBorders>
+              <w:top w:val="nil"/>
+              <w:left w:val="single" w:sz="4" w:space="0" w:color="auto"/>
+              <w:bottom w:val="single" w:sz="4" w:space="0" w:color="000000"/>
+              <w:right w:val="single" w:sz="4" w:space="0" w:color="auto"/>
+            </w:tcBorders>
+            <w:vAlign w:val="center"/>
+            <w:hideMark/>
+          </w:tcPr>
+          <w:p>
+            <w:pPr>
+              <w:spacing w:after="0" w:line="240" w:lineRule="auto"/>
+              <w:rPr>
+                <w:rFonts w:ascii="Calibri" w:eastAsia="Times New Roman" w:hAnsi="Calibri" w:cs="Times New Roman"/>
+                <w:color w:val="000000"/>
+              </w:rPr>
+            </w:pPr>
+          </w:p>
+        </w:tc>
+        <w:tc>
+          <w:tcPr>
+            <w:tcW w:w="1538" w:type="dxa"/>
+            <w:tcBorders>
+              <w:top w:val="nil"/>
+              <w:left w:val="nil"/>
+              <w:bottom w:val="single" w:sz="4" w:space="0" w:color="auto"/>
+              <w:right w:val="single" w:sz="4" w:space="0" w:color="auto"/>
+            </w:tcBorders>
+            <w:shd w:val="clear" w:color="auto" w:fill="auto"/>
+            <w:noWrap/>
+            <w:vAlign w:val="bottom"/>
+            <w:hideMark/>
+          </w:tcPr>
+          <w:p>
+            <w:pPr>
+              <w:spacing w:after="0" w:line="240" w:lineRule="auto"/>
+              <w:rPr>
+                <w:rFonts w:ascii="Calibri" w:eastAsia="Times New Roman" w:hAnsi="Calibri" w:cs="Times New Roman"/>
+                <w:color w:val="000000"/>
+              </w:rPr>
+            </w:pPr>
+            <w:r>
+              <w:rPr>
+                <w:rFonts w:ascii="Calibri" w:eastAsia="Times New Roman" w:hAnsi="Calibri" w:cs="Times New Roman"/>
+                <w:color w:val="000000"/>
+              </w:rPr>
+              <w:t>food</w:t>
+            </w:r>
+          </w:p>
+        </w:tc>
+        <w:tc>
+          <w:tcPr>
+            <w:tcW w:w="1820" w:type="dxa"/>
+            <w:tcBorders>
+              <w:top w:val="nil"/>
+              <w:left w:val="nil"/>
+              <w:bottom w:val="single" w:sz="4" w:space="0" w:color="auto"/>
+              <w:right w:val="single" w:sz="4" w:space="0" w:color="auto"/>
+            </w:tcBorders>
+            <w:shd w:val="clear" w:color="auto" w:fill="auto"/>
+            <w:noWrap/>
+            <w:vAlign w:val="bottom"/>
+            <w:hideMark/>
+          </w:tcPr>
+          <w:p>
+            <w:pPr>
+              <w:spacing w:after="0" w:line="240" w:lineRule="auto"/>
+              <w:jc w:val="right"/>
+              <w:rPr>
+                <w:rFonts w:ascii="Calibri" w:eastAsia="Times New Roman" w:hAnsi="Calibri" w:cs="Times New Roman"/>
+                <w:color w:val="000000"/>
+              </w:rPr>
+            </w:pPr>
+            <w:r>
+              <w:rPr>
+                <w:rFonts w:ascii="Calibri" w:eastAsia="Times New Roman" w:hAnsi="Calibri" w:cs="Times New Roman"/>
+                <w:color w:val="000000"/>
+              </w:rPr>
+              <w:t>91</w:t>
+            </w:r>
+          </w:p>
+        </w:tc>
+        <w:tc>
+          <w:tcPr>
+            <w:tcW w:w="6020" w:type="dxa"/>
+            <w:tcBorders>
+              <w:top w:val="nil"/>
+              <w:left w:val="nil"/>
+              <w:bottom w:val="single" w:sz="4" w:space="0" w:color="auto"/>
+              <w:right w:val="single" w:sz="4" w:space="0" w:color="auto"/>
+            </w:tcBorders>
+            <w:shd w:val="clear" w:color="auto" w:fill="auto"/>
+            <w:noWrap/>
+            <w:vAlign w:val="bottom"/>
+            <w:hideMark/>
+          </w:tcPr>
+          <w:p>
+            <w:pPr>
+              <w:spacing w:after="0" w:line="240" w:lineRule="auto"/>
+              <w:rPr>
+                <w:rFonts w:ascii="Calibri" w:eastAsia="Times New Roman" w:hAnsi="Calibri" w:cs="Times New Roman"/>
+                <w:color w:val="000000"/>
+              </w:rPr>
+            </w:pPr>
+            <w:r>
+              <w:rPr>
+                <w:rFonts w:ascii="Calibri" w:eastAsia="Times New Roman" w:hAnsi="Calibri" w:cs="Times New Roman"/>
+                <w:color w:val="000000"/>
+              </w:rPr>
+              <w:t>catalan,chinese,christmas,corsica,creative,crossover,cuban</w:t>
+            </w:r>
+          </w:p>
+        </w:tc>
+      </w:tr>
+      <w:tr>
+        <w:trPr>
+          <w:trHeight w:val="300"/>
+        </w:trPr>
+        <w:tc>
+          <w:tcPr>
+            <w:tcW w:w="822" w:type="dxa"/>
+            <w:vMerge/>
+            <w:tcBorders>
+              <w:top w:val="nil"/>
+              <w:left w:val="single" w:sz="4" w:space="0" w:color="auto"/>
+              <w:bottom w:val="single" w:sz="4" w:space="0" w:color="000000"/>
+              <w:right w:val="single" w:sz="4" w:space="0" w:color="auto"/>
+            </w:tcBorders>
+            <w:vAlign w:val="center"/>
+            <w:hideMark/>
+          </w:tcPr>
+          <w:p>
+            <w:pPr>
+              <w:spacing w:after="0" w:line="240" w:lineRule="auto"/>
+              <w:rPr>
+                <w:rFonts w:ascii="Calibri" w:eastAsia="Times New Roman" w:hAnsi="Calibri" w:cs="Times New Roman"/>
+                <w:color w:val="000000"/>
+              </w:rPr>
+            </w:pPr>
+          </w:p>
+        </w:tc>
+        <w:tc>
+          <w:tcPr>
+            <w:tcW w:w="1538" w:type="dxa"/>
+            <w:tcBorders>
+              <w:top w:val="nil"/>
+              <w:left w:val="nil"/>
+              <w:bottom w:val="single" w:sz="4" w:space="0" w:color="auto"/>
+              <w:right w:val="single" w:sz="4" w:space="0" w:color="auto"/>
+            </w:tcBorders>
+            <w:shd w:val="clear" w:color="auto" w:fill="auto"/>
+            <w:noWrap/>
+            <w:vAlign w:val="bottom"/>
+            <w:hideMark/>
+          </w:tcPr>
+          <w:p>
+            <w:pPr>
+              <w:spacing w:after="0" w:line="240" w:lineRule="auto"/>
+              <w:rPr>
+                <w:rFonts w:ascii="Calibri" w:eastAsia="Times New Roman" w:hAnsi="Calibri" w:cs="Times New Roman"/>
+                <w:color w:val="000000"/>
+              </w:rPr>
+            </w:pPr>
+            <w:r>
+              <w:rPr>
+                <w:rFonts w:ascii="Calibri" w:eastAsia="Times New Roman" w:hAnsi="Calibri" w:cs="Times New Roman"/>
+                <w:color w:val="000000"/>
+              </w:rPr>
+              <w:t>name</w:t>
+            </w:r>
+          </w:p>
+        </w:tc>
+        <w:tc>
+          <w:tcPr>
+            <w:tcW w:w="1820" w:type="dxa"/>
+            <w:tcBorders>
+              <w:top w:val="nil"/>
+              <w:left w:val="nil"/>
+              <w:bottom w:val="single" w:sz="4" w:space="0" w:color="auto"/>
+              <w:right w:val="single" w:sz="4" w:space="0" w:color="auto"/>
+            </w:tcBorders>
+            <w:shd w:val="clear" w:color="auto" w:fill="auto"/>
+            <w:noWrap/>
+            <w:vAlign w:val="bottom"/>
+            <w:hideMark/>
+          </w:tcPr>
+          <w:p>
+            <w:pPr>
+              <w:spacing w:after="0" w:line="240" w:lineRule="auto"/>
+              <w:jc w:val="right"/>
+              <w:rPr>
+                <w:rFonts w:ascii="Calibri" w:eastAsia="Times New Roman" w:hAnsi="Calibri" w:cs="Times New Roman"/>
+                <w:color w:val="000000"/>
+              </w:rPr>
+            </w:pPr>
+            <w:r>
+              <w:rPr>
+                <w:rFonts w:ascii="Calibri" w:eastAsia="Times New Roman" w:hAnsi="Calibri" w:cs="Times New Roman"/>
+                <w:color w:val="000000"/>
+              </w:rPr>
+              <w:t>113</w:t>
+            </w:r>
+          </w:p>
+        </w:tc>
+        <w:tc>
+          <w:tcPr>
+            <w:tcW w:w="6020" w:type="dxa"/>
+            <w:tcBorders>
+              <w:top w:val="nil"/>
+              <w:left w:val="nil"/>
+              <w:bottom w:val="single" w:sz="4" w:space="0" w:color="auto"/>
+              <w:right w:val="single" w:sz="4" w:space="0" w:color="auto"/>
+            </w:tcBorders>
+            <w:shd w:val="clear" w:color="auto" w:fill="auto"/>
+            <w:noWrap/>
+            <w:vAlign w:val="bottom"/>
+            <w:hideMark/>
+          </w:tcPr>
+          <w:p>
+            <w:pPr>
+              <w:spacing w:after="0" w:line="240" w:lineRule="auto"/>
+              <w:rPr>
+                <w:rFonts w:ascii="Calibri" w:eastAsia="Times New Roman" w:hAnsi="Calibri" w:cs="Times New Roman"/>
+                <w:color w:val="000000"/>
+              </w:rPr>
+            </w:pPr>
+            <w:r>
+              <w:rPr>
+                <w:rFonts w:ascii="Calibri" w:eastAsia="Times New Roman" w:hAnsi="Calibri" w:cs="Times New Roman"/>
+                <w:color w:val="000000"/>
+              </w:rPr>
+              <w:t>ali baba,anatolia,ask,backstreet bistro,bangkok city,bedouin</w:t>
+            </w:r>
+          </w:p>
+        </w:tc>
+      </w:tr>
+      <w:tr>
+        <w:trPr>
+          <w:trHeight w:val="300"/>
+        </w:trPr>
+        <w:tc>
+          <w:tcPr>
+            <w:tcW w:w="822" w:type="dxa"/>
+            <w:vMerge/>
+            <w:tcBorders>
+              <w:top w:val="nil"/>
+              <w:left w:val="single" w:sz="4" w:space="0" w:color="auto"/>
+              <w:bottom w:val="single" w:sz="4" w:space="0" w:color="000000"/>
+              <w:right w:val="single" w:sz="4" w:space="0" w:color="auto"/>
+            </w:tcBorders>
+            <w:vAlign w:val="center"/>
+            <w:hideMark/>
+          </w:tcPr>
+          <w:p>
+            <w:pPr>
+              <w:spacing w:after="0" w:line="240" w:lineRule="auto"/>
+              <w:rPr>
+                <w:rFonts w:ascii="Calibri" w:eastAsia="Times New Roman" w:hAnsi="Calibri" w:cs="Times New Roman"/>
+                <w:color w:val="000000"/>
+              </w:rPr>
+            </w:pPr>
+          </w:p>
+        </w:tc>
+        <w:tc>
+          <w:tcPr>
+            <w:tcW w:w="1538" w:type="dxa"/>
+            <w:tcBorders>
+              <w:top w:val="nil"/>
+              <w:left w:val="nil"/>
+              <w:bottom w:val="single" w:sz="4" w:space="0" w:color="auto"/>
+              <w:right w:val="single" w:sz="4" w:space="0" w:color="auto"/>
+            </w:tcBorders>
+            <w:shd w:val="clear" w:color="auto" w:fill="auto"/>
+            <w:noWrap/>
+            <w:vAlign w:val="bottom"/>
+            <w:hideMark/>
+          </w:tcPr>
+          <w:p>
+            <w:pPr>
+              <w:spacing w:after="0" w:line="240" w:lineRule="auto"/>
+              <w:rPr>
+                <w:rFonts w:ascii="Calibri" w:eastAsia="Times New Roman" w:hAnsi="Calibri" w:cs="Times New Roman"/>
+                <w:color w:val="000000"/>
+              </w:rPr>
+            </w:pPr>
+            <w:r>
+              <w:rPr>
+                <w:rFonts w:ascii="Calibri" w:eastAsia="Times New Roman" w:hAnsi="Calibri" w:cs="Times New Roman"/>
+                <w:color w:val="000000"/>
+              </w:rPr>
+              <w:t>pricerange</w:t>
+            </w:r>
+          </w:p>
+        </w:tc>
+        <w:tc>
+          <w:tcPr>
+            <w:tcW w:w="1820" w:type="dxa"/>
+            <w:tcBorders>
+              <w:top w:val="nil"/>
+              <w:left w:val="nil"/>
+              <w:bottom w:val="single" w:sz="4" w:space="0" w:color="auto"/>
+              <w:right w:val="single" w:sz="4" w:space="0" w:color="auto"/>
+            </w:tcBorders>
+            <w:shd w:val="clear" w:color="auto" w:fill="auto"/>
+            <w:noWrap/>
+            <w:vAlign w:val="bottom"/>
+            <w:hideMark/>
+          </w:tcPr>
+          <w:p>
+            <w:pPr>
+              <w:spacing w:after="0" w:line="240" w:lineRule="auto"/>
+              <w:jc w:val="right"/>
+              <w:rPr>
+                <w:rFonts w:ascii="Calibri" w:eastAsia="Times New Roman" w:hAnsi="Calibri" w:cs="Times New Roman"/>
+                <w:color w:val="000000"/>
+              </w:rPr>
+            </w:pPr>
+            <w:r>
+              <w:rPr>
+                <w:rFonts w:ascii="Calibri" w:eastAsia="Times New Roman" w:hAnsi="Calibri" w:cs="Times New Roman"/>
+                <w:color w:val="000000"/>
+              </w:rPr>
+              <w:t>3</w:t>
+            </w:r>
+          </w:p>
+        </w:tc>
+        <w:tc>
+          <w:tcPr>
+            <w:tcW w:w="6020" w:type="dxa"/>
+            <w:tcBorders>
+              <w:top w:val="nil"/>
+              <w:left w:val="nil"/>
+              <w:bottom w:val="single" w:sz="4" w:space="0" w:color="auto"/>
+              <w:right w:val="single" w:sz="4" w:space="0" w:color="auto"/>
+            </w:tcBorders>
+            <w:shd w:val="clear" w:color="auto" w:fill="auto"/>
+            <w:noWrap/>
+            <w:vAlign w:val="bottom"/>
+            <w:hideMark/>
+          </w:tcPr>
+          <w:p>
+            <w:pPr>
+              <w:spacing w:after="0" w:line="240" w:lineRule="auto"/>
+              <w:rPr>
+                <w:rFonts w:ascii="Calibri" w:eastAsia="Times New Roman" w:hAnsi="Calibri" w:cs="Times New Roman"/>
+                <w:color w:val="000000"/>
+              </w:rPr>
+            </w:pPr>
+            <w:r>
+              <w:rPr>
+                <w:rFonts w:ascii="Calibri" w:eastAsia="Times New Roman" w:hAnsi="Calibri" w:cs="Times New Roman"/>
+                <w:color w:val="000000"/>
+              </w:rPr>
+              <w:t>cheap,moderate,expensive</w:t>
+            </w:r>
+          </w:p>
+        </w:tc>
+      </w:tr>
+    </w:tbl>
+    <w:p/>
+    <w:p>
+      <w:r>
+        <w:t xml:space="preserve">Thus, we can build classifiers </w:t>
+      </w:r>
+      <w:r>
+        <w:t>to test whether there is such slot in this turn</w:t>
+      </w:r>
+      <w:r>
+        <w:t xml:space="preserve">; Then, </w:t>
+      </w:r>
+      <w:r>
+        <w:t>for “area” and “pricerange”</w:t>
+      </w:r>
+      <w:r>
+        <w:t>, just build 3-way classifier and 3-way classifier</w:t>
+      </w:r>
+      <w:r>
+        <w:t>;</w:t>
+      </w:r>
+      <w:r>
+        <w:t xml:space="preserve"> For </w:t>
+      </w:r>
+      <w:r>
+        <w:t>“food”</w:t>
+      </w:r>
+      <w:r>
+        <w:t xml:space="preserve"> and “name”</w:t>
+      </w:r>
+      <w:r>
+        <w:t>, we can we can use un-supervised method to find the possible values according to the ontology</w:t>
+      </w:r>
+      <w:r>
+        <w:t xml:space="preserve"> [like edit distance]</w:t>
+      </w:r>
+      <w:r>
+        <w:t xml:space="preserve"> (where ASR error correction applies)</w:t>
+      </w:r>
+      <w:r>
+        <w:t>.</w:t>
+      </w:r>
+    </w:p>
+    <w:p>
+      <w:r>
+        <w:t>This can be formulized as an</w:t>
+      </w:r>
+      <w:r>
+        <w:t xml:space="preserve"> example for multi-label classifiers.</w:t>
+      </w:r>
+      <w:r>
+        <w:t xml:space="preserve"> </w:t>
+      </w:r>
+      <w:r>
+        <w:t xml:space="preserve">Take </w:t>
+      </w:r>
+      <w:r>
+        <w:t>area</w:t>
+      </w:r>
+      <w:r>
+        <w:t xml:space="preserve"> as an example</w:t>
+      </w:r>
+      <w:r>
+        <w:t>, it is a 7</w:t>
+      </w:r>
+      <w:r>
+        <w:t>-w</w:t>
+      </w:r>
+      <w:r>
+        <w:t xml:space="preserve">ay classifier: </w:t>
+      </w:r>
+      <w:r>
+        <w:rPr>
+          <w:b/>
+          <w:i/>
+        </w:rPr>
+        <w:t>Area.No</w:t>
+      </w:r>
+      <w:r>
+        <w:t>,</w:t>
+      </w:r>
+      <w:r>
+        <w:t xml:space="preserve"> </w:t>
+      </w:r>
+      <w:r>
+        <w:rPr>
+          <w:b/>
+          <w:i/>
+        </w:rPr>
+        <w:t>Area.Yes.</w:t>
+      </w:r>
+      <w:r>
+        <w:rPr>
+          <w:b/>
+          <w:i/>
+        </w:rPr>
+        <w:t>Dontcare</w:t>
+      </w:r>
+      <w:r>
+        <w:t>,</w:t>
+      </w:r>
+      <w:r>
+        <w:t xml:space="preserve"> Area.Yes.Centre,</w:t>
+      </w:r>
+      <w:r>
+        <w:t xml:space="preserve"> </w:t>
+      </w:r>
+      <w:r>
+        <w:t>Area.Yes.</w:t>
+      </w:r>
+      <w:r>
+        <w:t>North</w:t>
+      </w:r>
+      <w:r>
+        <w:t xml:space="preserve">, </w:t>
+      </w:r>
+      <w:r>
+        <w:t>Area.Yes.</w:t>
+      </w:r>
+      <w:r>
+        <w:t>West</w:t>
+      </w:r>
+      <w:r>
+        <w:t>,</w:t>
+      </w:r>
+      <w:r>
+        <w:t xml:space="preserve"> </w:t>
+      </w:r>
+      <w:r>
+        <w:t>Area.Yes.</w:t>
+      </w:r>
+      <w:r>
+        <w:t>South</w:t>
+      </w:r>
+      <w:r>
+        <w:t>,</w:t>
+      </w:r>
+      <w:r>
+        <w:t xml:space="preserve"> </w:t>
+      </w:r>
+      <w:r>
+        <w:t>Area.Yes.</w:t>
+      </w:r>
+      <w:r>
+        <w:t>East</w:t>
+      </w:r>
+      <w:r>
+        <w:t>.</w:t>
+      </w:r>
+    </w:p>
+    <w:p>
+      <w:r>
+        <w:t>For food and name, only the first step will perform: binary classification.</w:t>
+      </w:r>
+    </w:p>
+    <w:p>
+      <w:pPr>
+        <w:pStyle w:val="Heading1"/>
+      </w:pPr>
+      <w:r>
+        <w:t>MindChang Model for Goals</w:t>
+      </w:r>
+      <w:r>
+        <w:t>: make it independent</w:t>
+      </w:r>
+    </w:p>
+    <w:p>
+      <w:r>
+        <w:t>However, it has the similar issue as “method”: depending on the previous turn.</w:t>
+      </w:r>
+    </w:p>
+    <w:p>
+      <w:r>
+        <w:t>The MindChange model will make the goals in</w:t>
+      </w:r>
+      <w:r>
+        <w:t xml:space="preserve">dependent </w:t>
+      </w:r>
+      <w:r>
+        <w:t>with the previous one. It relies on</w:t>
+      </w:r>
+      <w:r>
+        <w:t xml:space="preserve"> the fact that only the changed goals </w:t>
+      </w:r>
+      <w:r>
+        <w:t>matter</w:t>
+      </w:r>
+      <w:r>
+        <w:t>.</w:t>
+      </w:r>
+      <w:r>
+        <w:t xml:space="preserve"> If the </w:t>
+      </w:r>
+      <w:r>
+        <w:t>annotated goals don’t change, we can assume the user didn’t say new information in the current turn; thus, we can assume there are no goals in the turn.</w:t>
+      </w:r>
+    </w:p>
+    <w:p>
+      <w:r>
+        <w:t xml:space="preserve">Following this idea, </w:t>
+      </w:r>
+      <w:r>
+        <w:t>one</w:t>
+      </w:r>
+      <w:r>
+        <w:t xml:space="preserve"> rule</w:t>
+      </w:r>
+      <w:r>
+        <w:t xml:space="preserve"> is</w:t>
+      </w:r>
+      <w:r>
+        <w:t xml:space="preserve"> used to recovery the current method label from the annotation:</w:t>
+      </w:r>
+    </w:p>
+    <w:p>
+      <w:pPr>
+        <w:pStyle w:val="ListParagraph"/>
+        <w:numPr>
+          <w:ilvl w:val="0"/>
+          <w:numId w:val="2"/>
+        </w:numPr>
+      </w:pPr>
+      <w:r>
+        <w:t xml:space="preserve">If the goal is only in the current turn and not in the previous one, </w:t>
+      </w:r>
+      <w:r>
+        <w:t xml:space="preserve">use the labelled </w:t>
+      </w:r>
+      <w:r>
+        <w:t>one</w:t>
+      </w:r>
+      <w:r>
+        <w:t xml:space="preserve"> as golden standard; Or else, </w:t>
+      </w:r>
+      <w:r>
+        <w:t>assume the goal is not in the current turn.</w:t>
+      </w:r>
       <w:bookmarkStart w:id="0" w:name="_GoBack"/>
       <w:bookmarkEnd w:id="0"/>
     </w:p>
+    <w:p>
+      <w:pPr>
+        <w:pStyle w:val="Heading2"/>
+      </w:pPr>
+      <w:r>
+        <w:t>Results:</w:t>
+      </w:r>
+    </w:p>
+    <w:p/>
+    <w:p/>
     <w:p/>
     <w:sectPr>
       <w:pgSz w:w="12240" w:h="15840"/>
@@ -141,6 +1076,119 @@
 <file path=word/numbering.xml><?xml version="1.0" encoding="utf-8"?>
 <w:numbering xmlns:wpc="http://schemas.microsoft.com/office/word/2010/wordprocessingCanvas" xmlns:mc="http://schemas.openxmlformats.org/markup-compatibility/2006" xmlns:o="urn:schemas-microsoft-com:office:office" xmlns:r="http://schemas.openxmlformats.org/officeDocument/2006/relationships" xmlns:m="http://schemas.openxmlformats.org/officeDocument/2006/math" xmlns:v="urn:schemas-microsoft-com:vml" xmlns:wp14="http://schemas.microsoft.com/office/word/2010/wordprocessingDrawing" xmlns:wp="http://schemas.openxmlformats.org/drawingml/2006/wordprocessingDrawing" xmlns:w10="urn:schemas-microsoft-com:office:word" xmlns:w="http://schemas.openxmlformats.org/wordprocessingml/2006/main" xmlns:w14="http://schemas.microsoft.com/office/word/2010/wordml" xmlns:wpg="http://schemas.microsoft.com/office/word/2010/wordprocessingGroup" xmlns:wpi="http://schemas.microsoft.com/office/word/2010/wordprocessingInk" xmlns:wne="http://schemas.microsoft.com/office/word/2006/wordml" xmlns:wps="http://schemas.microsoft.com/office/word/2010/wordprocessingShape" mc:Ignorable="w14 wp14">
   <w:abstractNum w:abstractNumId="0">
+    <w:nsid w:val="2FF759AE"/>
+    <w:multiLevelType w:val="hybridMultilevel"/>
+    <w:tmpl w:val="80F81CF8"/>
+    <w:lvl w:ilvl="0" w:tplc="04090001">
+      <w:start w:val="1"/>
+      <w:numFmt w:val="bullet"/>
+      <w:lvlText w:val=""/>
+      <w:lvlJc w:val="left"/>
+      <w:pPr>
+        <w:ind w:left="720" w:hanging="360"/>
+      </w:pPr>
+      <w:rPr>
+        <w:rFonts w:ascii="Symbol" w:hAnsi="Symbol" w:hint="default"/>
+      </w:rPr>
+    </w:lvl>
+    <w:lvl w:ilvl="1" w:tplc="04090003" w:tentative="1">
+      <w:start w:val="1"/>
+      <w:numFmt w:val="bullet"/>
+      <w:lvlText w:val="o"/>
+      <w:lvlJc w:val="left"/>
+      <w:pPr>
+        <w:ind w:left="1440" w:hanging="360"/>
+      </w:pPr>
+      <w:rPr>
+        <w:rFonts w:ascii="Courier New" w:hAnsi="Courier New" w:cs="Courier New" w:hint="default"/>
+      </w:rPr>
+    </w:lvl>
+    <w:lvl w:ilvl="2" w:tplc="04090005" w:tentative="1">
+      <w:start w:val="1"/>
+      <w:numFmt w:val="bullet"/>
+      <w:lvlText w:val=""/>
+      <w:lvlJc w:val="left"/>
+      <w:pPr>
+        <w:ind w:left="2160" w:hanging="360"/>
+      </w:pPr>
+      <w:rPr>
+        <w:rFonts w:ascii="Wingdings" w:hAnsi="Wingdings" w:hint="default"/>
+      </w:rPr>
+    </w:lvl>
+    <w:lvl w:ilvl="3" w:tplc="04090001" w:tentative="1">
+      <w:start w:val="1"/>
+      <w:numFmt w:val="bullet"/>
+      <w:lvlText w:val=""/>
+      <w:lvlJc w:val="left"/>
+      <w:pPr>
+        <w:ind w:left="2880" w:hanging="360"/>
+      </w:pPr>
+      <w:rPr>
+        <w:rFonts w:ascii="Symbol" w:hAnsi="Symbol" w:hint="default"/>
+      </w:rPr>
+    </w:lvl>
+    <w:lvl w:ilvl="4" w:tplc="04090003" w:tentative="1">
+      <w:start w:val="1"/>
+      <w:numFmt w:val="bullet"/>
+      <w:lvlText w:val="o"/>
+      <w:lvlJc w:val="left"/>
+      <w:pPr>
+        <w:ind w:left="3600" w:hanging="360"/>
+      </w:pPr>
+      <w:rPr>
+        <w:rFonts w:ascii="Courier New" w:hAnsi="Courier New" w:cs="Courier New" w:hint="default"/>
+      </w:rPr>
+    </w:lvl>
+    <w:lvl w:ilvl="5" w:tplc="04090005" w:tentative="1">
+      <w:start w:val="1"/>
+      <w:numFmt w:val="bullet"/>
+      <w:lvlText w:val=""/>
+      <w:lvlJc w:val="left"/>
+      <w:pPr>
+        <w:ind w:left="4320" w:hanging="360"/>
+      </w:pPr>
+      <w:rPr>
+        <w:rFonts w:ascii="Wingdings" w:hAnsi="Wingdings" w:hint="default"/>
+      </w:rPr>
+    </w:lvl>
+    <w:lvl w:ilvl="6" w:tplc="04090001" w:tentative="1">
+      <w:start w:val="1"/>
+      <w:numFmt w:val="bullet"/>
+      <w:lvlText w:val=""/>
+      <w:lvlJc w:val="left"/>
+      <w:pPr>
+        <w:ind w:left="5040" w:hanging="360"/>
+      </w:pPr>
+      <w:rPr>
+        <w:rFonts w:ascii="Symbol" w:hAnsi="Symbol" w:hint="default"/>
+      </w:rPr>
+    </w:lvl>
+    <w:lvl w:ilvl="7" w:tplc="04090003" w:tentative="1">
+      <w:start w:val="1"/>
+      <w:numFmt w:val="bullet"/>
+      <w:lvlText w:val="o"/>
+      <w:lvlJc w:val="left"/>
+      <w:pPr>
+        <w:ind w:left="5760" w:hanging="360"/>
+      </w:pPr>
+      <w:rPr>
+        <w:rFonts w:ascii="Courier New" w:hAnsi="Courier New" w:cs="Courier New" w:hint="default"/>
+      </w:rPr>
+    </w:lvl>
+    <w:lvl w:ilvl="8" w:tplc="04090005" w:tentative="1">
+      <w:start w:val="1"/>
+      <w:numFmt w:val="bullet"/>
+      <w:lvlText w:val=""/>
+      <w:lvlJc w:val="left"/>
+      <w:pPr>
+        <w:ind w:left="6480" w:hanging="360"/>
+      </w:pPr>
+      <w:rPr>
+        <w:rFonts w:ascii="Wingdings" w:hAnsi="Wingdings" w:hint="default"/>
+      </w:rPr>
+    </w:lvl>
+  </w:abstractNum>
+  <w:abstractNum w:abstractNumId="1">
     <w:nsid w:val="588C33CF"/>
     <w:multiLevelType w:val="hybridMultilevel"/>
     <w:tmpl w:val="59F43814"/>
@@ -253,6 +1301,9 @@
     </w:lvl>
   </w:abstractNum>
   <w:num w:numId="1">
+    <w:abstractNumId w:val="1"/>
+  </w:num>
+  <w:num w:numId="2">
     <w:abstractNumId w:val="0"/>
   </w:num>
 </w:numbering>

</xml_diff>